<commit_message>
Added section about mobile web performance to chapter 4.
</commit_message>
<xml_diff>
--- a/Chapter 4 - Performance Testing.docx
+++ b/Chapter 4 - Performance Testing.docx
@@ -37,113 +37,529 @@
         <w:jc w:val="both"/>
       </w:pPr>
       <w:r>
-        <w:t>Method</w:t>
-      </w:r>
-    </w:p>
-    <w:p>
-      <w:pPr>
-        <w:jc w:val="both"/>
-      </w:pPr>
-      <w:r>
-        <w:t>Measuring performance of web sites is a whole research field in its own right. There are many ways of doing it, eac</w:t>
-      </w:r>
-      <w:r>
-        <w:t>h aimed at specific parts</w:t>
-      </w:r>
-      <w:r>
-        <w:t>. Some might target the performance on the backend, while others target the frontend exclusively, looking at the execution time of JS and the size of files sent in the response.</w:t>
-      </w:r>
-      <w:r>
-        <w:t xml:space="preserve"> Others may </w:t>
-      </w:r>
-      <w:r>
-        <w:t>not look at response- or execution times at all, but rather do analysis of the content of a web page as it loads to determine the web page’s performance as experience</w:t>
-      </w:r>
-      <w:r>
-        <w:t>d</w:t>
-      </w:r>
-      <w:r>
-        <w:t xml:space="preserve"> by the user.</w:t>
-      </w:r>
-    </w:p>
-    <w:p>
-      <w:pPr>
-        <w:jc w:val="both"/>
-      </w:pPr>
-    </w:p>
-    <w:p>
-      <w:pPr>
-        <w:jc w:val="both"/>
-      </w:pPr>
-      <w:r>
-        <w:t>Because our plugin is situated</w:t>
-      </w:r>
-      <w:r>
-        <w:t xml:space="preserve"> primarily</w:t>
-      </w:r>
-      <w:r>
-        <w:t xml:space="preserve"> on the backend we will focus on that as the common case, but we must also consider the case where the system encounters an unknown UA and must do tests on the frontend.</w:t>
-      </w:r>
-      <w:r>
-        <w:t xml:space="preserve"> These two cases are quite different and measuring their performance must</w:t>
-      </w:r>
-      <w:r>
-        <w:t xml:space="preserve"> thus</w:t>
-      </w:r>
-      <w:r>
-        <w:t xml:space="preserve"> be approached differently.</w:t>
-      </w:r>
-    </w:p>
-    <w:p>
-      <w:pPr>
-        <w:jc w:val="both"/>
-      </w:pPr>
-    </w:p>
-    <w:p>
-      <w:pPr>
-        <w:jc w:val="both"/>
-      </w:pPr>
-      <w:r>
-        <w:t>Enonic CMS also has its own device detection system built into it. Since our system is meant to replace it we also need to look at it and our system comparatively, to establish the performance impact of using our plugin as a replacement.</w:t>
-      </w:r>
-      <w:r>
-        <w:t xml:space="preserve"> This needs to be done for both cases mentioned above.</w:t>
-      </w:r>
-      <w:r>
-        <w:t xml:space="preserve"> Even though our system detects </w:t>
-      </w:r>
-      <w:r>
-        <w:t>more features than the built-in system, a severe performance hit might be grounds to argue against using our plugin.</w:t>
+        <w:t>Mobile Web Performance</w:t>
+      </w:r>
+    </w:p>
+    <w:p>
+      <w:pPr>
+        <w:jc w:val="both"/>
+      </w:pPr>
+      <w:r>
+        <w:t>The performance of web pages has been steadily increasing along with the</w:t>
+      </w:r>
+      <w:r>
+        <w:t xml:space="preserve"> constantly</w:t>
+      </w:r>
+      <w:r>
+        <w:t xml:space="preserve"> improving network infrastructure and computing power of modern desktop computers</w:t>
+      </w:r>
+      <w:r>
+        <w:t xml:space="preserve">. With this </w:t>
+      </w:r>
+      <w:r>
+        <w:t>improved capacity W</w:t>
+      </w:r>
+      <w:r>
+        <w:t xml:space="preserve">eb developers have been able to create richer experiences on the web through increased use of </w:t>
+      </w:r>
+      <w:r>
+        <w:t>resources such as CSS, JS, images and video</w:t>
+      </w:r>
+      <w:r>
+        <w:t>.</w:t>
+      </w:r>
+      <w:r>
+        <w:t xml:space="preserve"> Because of this the size of W</w:t>
+      </w:r>
+      <w:r>
+        <w:t>eb pages has increased alongside the demand for more powerful com</w:t>
+      </w:r>
+      <w:r>
+        <w:t>puters to render</w:t>
+      </w:r>
+      <w:r>
+        <w:t xml:space="preserve"> </w:t>
+      </w:r>
+      <w:r>
+        <w:t>them</w:t>
+      </w:r>
+      <w:r>
+        <w:t xml:space="preserve">. With the </w:t>
+      </w:r>
+      <w:r>
+        <w:t>emergence of mobile computing, W</w:t>
+      </w:r>
+      <w:r>
+        <w:t>eb pages again have to account for</w:t>
+      </w:r>
+      <w:r>
+        <w:t xml:space="preserve"> being viewed on devices with</w:t>
+      </w:r>
+      <w:r>
+        <w:t xml:space="preserve"> limited computing power, </w:t>
+      </w:r>
+      <w:r>
+        <w:t xml:space="preserve">high </w:t>
+      </w:r>
+      <w:r>
+        <w:t>networ</w:t>
+      </w:r>
+      <w:r>
+        <w:t xml:space="preserve">k latency and reduced bandwidth. Web pages designed with desktop computers in mind can be </w:t>
+      </w:r>
+      <w:r>
+        <w:t>orders of magnitude slower on a mobile devi</w:t>
+      </w:r>
+      <w:r>
+        <w:t>ce, sometimes to such a degree that the W</w:t>
+      </w:r>
+      <w:r>
+        <w:t>eb site</w:t>
+      </w:r>
+      <w:r>
+        <w:t xml:space="preserve"> is rendered</w:t>
+      </w:r>
+      <w:r>
+        <w:t xml:space="preserve"> unusable.</w:t>
+      </w:r>
+      <w:r>
+        <w:t xml:space="preserve"> This is in many ways a strange problem: on one hand mobile devices are much more powerful today than regular computers were ten years ago, but cellular networks are much akin to the regular wired networks</w:t>
+      </w:r>
+      <w:r>
+        <w:t xml:space="preserve"> in terms of speed as</w:t>
+      </w:r>
+      <w:r>
+        <w:t xml:space="preserve"> they were</w:t>
+      </w:r>
+      <w:r>
+        <w:t xml:space="preserve"> back then.</w:t>
+      </w:r>
+      <w:r>
+        <w:t xml:space="preserve"> </w:t>
+      </w:r>
+    </w:p>
+    <w:p>
+      <w:pPr>
+        <w:jc w:val="both"/>
+      </w:pPr>
+    </w:p>
+    <w:p>
+      <w:pPr>
+        <w:jc w:val="both"/>
+      </w:pPr>
+      <w:r>
+        <w:t xml:space="preserve">The web technologist, author and speaker Nicholas C. </w:t>
+      </w:r>
+      <w:proofErr w:type="spellStart"/>
+      <w:r>
+        <w:t>Zakas</w:t>
+      </w:r>
+      <w:proofErr w:type="spellEnd"/>
+      <w:r>
+        <w:t xml:space="preserve"> suggests in his article “The Evolution of Web Development for Mobile Devices” that the prob</w:t>
+      </w:r>
+      <w:r>
+        <w:t>lems we face today with Mobile W</w:t>
+      </w:r>
+      <w:r>
+        <w:t>eb performance are rooted in two main concerns: network latency and mobile device hardware limitations.</w:t>
+      </w:r>
+      <w:r>
+        <w:t xml:space="preserve"> He bases his suggestions on the work of Steve </w:t>
+      </w:r>
+      <w:proofErr w:type="spellStart"/>
+      <w:r>
+        <w:t>Souders</w:t>
+      </w:r>
+      <w:proofErr w:type="spellEnd"/>
+      <w:r>
+        <w:t xml:space="preserve">, who we mentioned in chapter 1, </w:t>
+      </w:r>
+      <w:r>
+        <w:t>focusing on</w:t>
+      </w:r>
+      <w:r>
+        <w:t xml:space="preserve"> his list of best practices w</w:t>
+      </w:r>
+      <w:r>
+        <w:t>hen it comes to Web performance, especially rule 1</w:t>
+      </w:r>
+      <w:r>
+        <w:t xml:space="preserve"> (make fewer HTTP requests)</w:t>
+      </w:r>
+      <w:r>
+        <w:t xml:space="preserve"> and 11</w:t>
+      </w:r>
+      <w:r>
+        <w:t xml:space="preserve"> (avoid redirects)</w:t>
+      </w:r>
+      <w:r>
+        <w:t>.</w:t>
+      </w:r>
+    </w:p>
+    <w:p>
+      <w:pPr>
+        <w:jc w:val="both"/>
+      </w:pPr>
+    </w:p>
+    <w:p>
+      <w:pPr>
+        <w:pStyle w:val="Heading2"/>
+        <w:jc w:val="both"/>
+      </w:pPr>
+      <w:r>
+        <w:t>Network latency</w:t>
+      </w:r>
+    </w:p>
+    <w:p>
+      <w:pPr>
+        <w:jc w:val="both"/>
+      </w:pPr>
+      <w:r>
+        <w:t>In the context of Web performance we define latency as the delay experienced from sending a request over the network to receiving a response, i.e. the round-trip time of the request.</w:t>
+      </w:r>
+      <w:r>
+        <w:t xml:space="preserve"> Bandwidth is defined as the amount of data a connection can receive over a specified amount of time, e.g. 20 Mb/s. Bandwidth may be limited by latency.</w:t>
+      </w:r>
+      <w:r>
+        <w:t xml:space="preserve"> </w:t>
+      </w:r>
+    </w:p>
+    <w:p>
+      <w:pPr>
+        <w:jc w:val="both"/>
+      </w:pPr>
+    </w:p>
+    <w:p>
+      <w:pPr>
+        <w:jc w:val="both"/>
+      </w:pPr>
+      <w:r>
+        <w:t>On regular wired connections</w:t>
+      </w:r>
+      <w:r>
+        <w:t>,</w:t>
+      </w:r>
+      <w:r>
+        <w:t xml:space="preserve"> latency </w:t>
+      </w:r>
+      <w:r>
+        <w:t xml:space="preserve">over short distances is minimal </w:t>
+      </w:r>
+      <w:r>
+        <w:t>as the packets sent over the network propagate</w:t>
+      </w:r>
+      <w:r>
+        <w:t xml:space="preserve"> through physical cables. Barring network congestion, </w:t>
+      </w:r>
+      <w:r>
+        <w:t xml:space="preserve">the only source of latency is electrical resistance in the wire material, or the speed of light </w:t>
+      </w:r>
+      <w:r>
+        <w:t>in the case of optical fiber cables.</w:t>
+      </w:r>
+      <w:r>
+        <w:t xml:space="preserve"> As the transmission distance increases</w:t>
+      </w:r>
+      <w:r>
+        <w:t>, so does the l</w:t>
+      </w:r>
+      <w:r>
+        <w:t>atency</w:t>
+      </w:r>
+      <w:r>
+        <w:t>, because</w:t>
+      </w:r>
+      <w:r>
+        <w:t xml:space="preserve"> the signals prop</w:t>
+      </w:r>
+      <w:r>
+        <w:t>agate at a finite speed, but</w:t>
+      </w:r>
+      <w:r>
+        <w:t xml:space="preserve"> interference causing transmission loss is kept to a minimum.</w:t>
+      </w:r>
+      <w:r>
+        <w:t xml:space="preserve"> Desktop </w:t>
+      </w:r>
+      <w:r>
+        <w:t>computers normally use</w:t>
+      </w:r>
+      <w:r>
+        <w:t xml:space="preserve"> a wired connection. </w:t>
+      </w:r>
+      <w:r>
+        <w:t xml:space="preserve">This means that they will experience minimal latency when </w:t>
+      </w:r>
+      <w:r>
+        <w:t>sending requests to Web servers,</w:t>
+      </w:r>
+      <w:r>
+        <w:t xml:space="preserve"> exacerbating</w:t>
+      </w:r>
+      <w:r>
+        <w:t xml:space="preserve"> the</w:t>
+      </w:r>
+      <w:r>
+        <w:t xml:space="preserve"> difference between making a request on a desktop </w:t>
+      </w:r>
+      <w:r>
+        <w:t>computer versus a mobile device connected to a cellular network.</w:t>
+      </w:r>
+    </w:p>
+    <w:p>
+      <w:pPr>
+        <w:jc w:val="both"/>
+      </w:pPr>
+    </w:p>
+    <w:p>
+      <w:pPr>
+        <w:jc w:val="both"/>
+      </w:pPr>
+      <w:r>
+        <w:lastRenderedPageBreak/>
+        <w:t>Wireless connections have</w:t>
+      </w:r>
+      <w:r>
+        <w:t xml:space="preserve"> sever</w:t>
+      </w:r>
+      <w:r>
+        <w:t xml:space="preserve">al sources of interference and general signal loss that may increase latency when </w:t>
+      </w:r>
+      <w:r>
+        <w:t xml:space="preserve">making requests to a Web server. Requests made over a wireless network propagate through the air, completely unshielded from </w:t>
+      </w:r>
+      <w:r>
+        <w:t>any kind of external interference.</w:t>
+      </w:r>
+      <w:r>
+        <w:t xml:space="preserve"> Radios, microwaves, walls or any other form of electromagnetic or physical barrier may adversely impact the effective ban</w:t>
+      </w:r>
+      <w:r>
+        <w:t xml:space="preserve">dwidth of a wireless </w:t>
+      </w:r>
+      <w:r>
+        <w:t xml:space="preserve">connection, giving wireless </w:t>
+      </w:r>
+      <w:r>
+        <w:t>networks a much higher potential latency than wired networks.</w:t>
+      </w:r>
+      <w:r>
+        <w:t xml:space="preserve"> </w:t>
+      </w:r>
+    </w:p>
+    <w:p>
+      <w:pPr>
+        <w:jc w:val="both"/>
+      </w:pPr>
+    </w:p>
+    <w:p>
+      <w:pPr>
+        <w:jc w:val="both"/>
+      </w:pPr>
+      <w:r>
+        <w:t xml:space="preserve">Cellular networks are especially vulnerable to high latency by nature of their topology. A request from a mobile device has to first go to the nearest cellular tower, and then to a server using the General Packet Radio Service (GPRS) belonging to the mobile service provider, which functions as a gateway to the Internet. This server can then make the actual request to appropriate location (DNS, HTTP or other), the response from which then has </w:t>
+      </w:r>
+      <w:r>
+        <w:t>to propagate the same way back. Current</w:t>
+      </w:r>
+      <w:r>
+        <w:t>ly these servers are few and centrally located, instead of distributed, giving the users proximity to them a measurable impact on the latency of a request.</w:t>
+      </w:r>
+      <w:r>
+        <w:t xml:space="preserve"> Going by </w:t>
+      </w:r>
+      <w:proofErr w:type="spellStart"/>
+      <w:r>
+        <w:t>Souders</w:t>
+      </w:r>
+      <w:proofErr w:type="spellEnd"/>
+      <w:r>
+        <w:t>’ list of principles, rule 1 seems to be quite poignant here, as reducing the amount of requests will directly reduce the latency from the original request until the user sees a fully rendered Web page</w:t>
+      </w:r>
+      <w:r>
+        <w:t>.</w:t>
+      </w:r>
+    </w:p>
+    <w:p>
+      <w:pPr>
+        <w:jc w:val="both"/>
+      </w:pPr>
+    </w:p>
+    <w:p>
+      <w:pPr>
+        <w:pStyle w:val="Heading2"/>
+        <w:jc w:val="both"/>
+      </w:pPr>
+      <w:r>
+        <w:t>Mobile device limitations</w:t>
+      </w:r>
+    </w:p>
+    <w:p>
+      <w:pPr>
+        <w:jc w:val="both"/>
+      </w:pPr>
+      <w:r>
+        <w:t>Modern desktop computers have extremely powerful hardware that have no problems with rendering even the most advanced Web pages. Even though modern mobile devices are quite powerful, especially compared to desktop computers from ten yea</w:t>
+      </w:r>
+      <w:r>
+        <w:t>rs ago, they do have limited processing</w:t>
+      </w:r>
+      <w:r>
+        <w:t xml:space="preserve"> power and memory compared to modern desktop</w:t>
+      </w:r>
+      <w:r>
+        <w:t xml:space="preserve"> computers. In this regard developers have to pay attention to how their Web pages utilize the capabilities of the device they are being viewed on.</w:t>
+      </w:r>
+      <w:r>
+        <w:t xml:space="preserve"> A Web page that is easily rendered on a desktop browser might cause severe problems or crashes on a mobile browser</w:t>
+      </w:r>
+      <w:r>
+        <w:t xml:space="preserve"> due to hardware limitations.</w:t>
+      </w:r>
+      <w:r>
+        <w:t xml:space="preserve"> The two things that are especially important is CPU and memory usage. </w:t>
+      </w:r>
+      <w:r>
+        <w:t>CPU usage, as well as network access through cellular, Wi-Fi and Bluetooth antennas also impact the battery life</w:t>
+      </w:r>
+      <w:r>
+        <w:t xml:space="preserve"> of a device, which is</w:t>
+      </w:r>
+      <w:r>
+        <w:t xml:space="preserve"> already</w:t>
+      </w:r>
+      <w:r>
+        <w:t xml:space="preserve"> short </w:t>
+      </w:r>
+      <w:r>
+        <w:t>on modern mobile devices.</w:t>
       </w:r>
       <w:bookmarkStart w:id="0" w:name="_GoBack"/>
       <w:bookmarkEnd w:id="0"/>
     </w:p>
     <w:p>
       <w:pPr>
+        <w:pStyle w:val="Heading1"/>
+        <w:jc w:val="both"/>
+      </w:pPr>
+      <w:r>
+        <w:t>Method</w:t>
+      </w:r>
+    </w:p>
+    <w:p>
+      <w:pPr>
+        <w:jc w:val="both"/>
+      </w:pPr>
+      <w:r>
+        <w:t>Measuring performance of web sites is a whole research field in its own right. There are many ways of doing it, eac</w:t>
+      </w:r>
+      <w:r>
+        <w:t>h aimed at specific parts</w:t>
+      </w:r>
+      <w:r>
+        <w:t>. Some might target the performance on the backend, while others target the frontend exclusively, looking at the execution time of JS and the size of files sent in the response.</w:t>
+      </w:r>
+      <w:r>
+        <w:t xml:space="preserve"> Others may </w:t>
+      </w:r>
+      <w:r>
+        <w:t>not look at response- or execution times at all, but rather do analysis of the content of a web page as it loads to determine the web page’s performance as experience</w:t>
+      </w:r>
+      <w:r>
+        <w:t>d</w:t>
+      </w:r>
+      <w:r>
+        <w:t xml:space="preserve"> by the user.</w:t>
+      </w:r>
+    </w:p>
+    <w:p>
+      <w:pPr>
+        <w:jc w:val="both"/>
+      </w:pPr>
+    </w:p>
+    <w:p>
+      <w:pPr>
+        <w:jc w:val="both"/>
+      </w:pPr>
+      <w:r>
+        <w:t>Because our plugin is situated</w:t>
+      </w:r>
+      <w:r>
+        <w:t xml:space="preserve"> primarily</w:t>
+      </w:r>
+      <w:r>
+        <w:t xml:space="preserve"> on the backend we will focus on that as the common case, but we must also consider the case where the system encounters an unknown UA and must do tests on the frontend.</w:t>
+      </w:r>
+      <w:r>
+        <w:t xml:space="preserve"> These two cases are quite different and measuring their performance must</w:t>
+      </w:r>
+      <w:r>
+        <w:t xml:space="preserve"> thus</w:t>
+      </w:r>
+      <w:r>
+        <w:t xml:space="preserve"> be approached differently.</w:t>
+      </w:r>
+    </w:p>
+    <w:p>
+      <w:pPr>
+        <w:jc w:val="both"/>
+      </w:pPr>
+    </w:p>
+    <w:p>
+      <w:pPr>
+        <w:jc w:val="both"/>
+      </w:pPr>
+      <w:r>
+        <w:t>Enonic CMS also has its own device detection system built into it. Since our system is meant to replace it we also need to look at it and our system comparatively, to establish the performance impact of using our plugin as a replacement.</w:t>
+      </w:r>
+      <w:r>
+        <w:t xml:space="preserve"> This needs to be done for both cases mentioned above.</w:t>
+      </w:r>
+      <w:r>
+        <w:t xml:space="preserve"> Even though our system detects </w:t>
+      </w:r>
+      <w:r>
+        <w:t>more features than the built-in system, a severe performance hit might be grounds to argue against using our plugin.</w:t>
+      </w:r>
+    </w:p>
+    <w:p>
+      <w:pPr>
         <w:jc w:val="both"/>
       </w:pPr>
     </w:p>
     <w:p>
       <w:pPr>
         <w:pStyle w:val="Heading2"/>
+        <w:jc w:val="both"/>
       </w:pPr>
       <w:r>
         <w:t>Measuring backend performance</w:t>
       </w:r>
     </w:p>
-    <w:p/>
+    <w:p>
+      <w:pPr>
+        <w:jc w:val="both"/>
+      </w:pPr>
+    </w:p>
     <w:p>
       <w:pPr>
         <w:pStyle w:val="Heading2"/>
+        <w:jc w:val="both"/>
       </w:pPr>
       <w:r>
         <w:t>Measuring frontend performance</w:t>
       </w:r>
     </w:p>
-    <w:p/>
+    <w:p>
+      <w:pPr>
+        <w:jc w:val="both"/>
+      </w:pPr>
+    </w:p>
     <w:p>
       <w:pPr>
         <w:pStyle w:val="Heading2"/>
+        <w:jc w:val="both"/>
       </w:pPr>
       <w:r>
         <w:t>Comparing the built-in system with our plugin</w:t>

</xml_diff>

<commit_message>
Finished JS performance tests. Added section to chapter 4 about the JS performance tests.
</commit_message>
<xml_diff>
--- a/Chapter 4 - Performance Testing.docx
+++ b/Chapter 4 - Performance Testing.docx
@@ -910,221 +910,473 @@
       <w:r>
         <w:t xml:space="preserve"> in the XSL page template it uses.</w:t>
       </w:r>
+      <w:r>
+        <w:t xml:space="preserve"> </w:t>
+      </w:r>
+    </w:p>
+    <w:p>
+      <w:pPr>
+        <w:jc w:val="both"/>
+      </w:pPr>
+    </w:p>
+    <w:p>
+      <w:pPr>
+        <w:pStyle w:val="Heading2"/>
+        <w:jc w:val="both"/>
+      </w:pPr>
+      <w:r>
+        <w:t>Measuring frontend performance</w:t>
+      </w:r>
+    </w:p>
+    <w:p>
+      <w:pPr>
+        <w:jc w:val="both"/>
+      </w:pPr>
+      <w:r>
+        <w:t>Detector only ever does anything on the frontend if it encounters an unk</w:t>
+      </w:r>
+      <w:r>
+        <w:t>n</w:t>
+      </w:r>
+      <w:r>
+        <w:t xml:space="preserve">own UA. When this occurs it sends a response to the client containing </w:t>
+      </w:r>
+      <w:r>
+        <w:t>some JS co</w:t>
+      </w:r>
+      <w:r>
+        <w:t>de meant to test the features of</w:t>
+      </w:r>
+      <w:r>
+        <w:t xml:space="preserve"> the requesting UA.</w:t>
+      </w:r>
+      <w:r>
+        <w:t xml:space="preserve"> To measure the performance on the frontend means looking at the time it takes the JS to execute the tests, generate the resulting cookies and reload the page. In the case of no JS support on the UA, the page will simply be reloaded, which is not very relevant in our case, as we are interested in the worst-case scenario where all the JS is executed.</w:t>
+      </w:r>
+    </w:p>
+    <w:p>
+      <w:pPr>
+        <w:jc w:val="both"/>
+      </w:pPr>
+    </w:p>
+    <w:p>
+      <w:pPr>
+        <w:jc w:val="both"/>
+      </w:pPr>
+      <w:r>
+        <w:t>As previously mentioned, different browsers use dif</w:t>
+      </w:r>
+      <w:r>
+        <w:t>ferent JS engines to execute</w:t>
+      </w:r>
+      <w:r>
+        <w:t xml:space="preserve"> code. These are all implemented differently and thus perform differently. On modern desktop browsers these </w:t>
+      </w:r>
+      <w:r>
+        <w:t>variations are largely negligible. The JS engines on various mobile devices do have bigger differences in performance</w:t>
+      </w:r>
+      <w:r>
+        <w:t>, though,</w:t>
+      </w:r>
+      <w:r>
+        <w:t xml:space="preserve"> and can thus have a significant impact on the request time and resource use on mobile devices.</w:t>
+      </w:r>
+      <w:r>
+        <w:t xml:space="preserve"> Because the JS based feature tests are core to the functionality of Detector, we cannot do much to improve the performance of these scripts, lest there arrives a more efficient alternative to using Modernizr.</w:t>
+      </w:r>
+      <w:r>
+        <w:t xml:space="preserve"> Despite this</w:t>
+      </w:r>
+      <w:r>
+        <w:t>,</w:t>
+      </w:r>
+      <w:r>
+        <w:t xml:space="preserve"> it is still interesting to see what kind of performance impact these scripts have on the overall user experience</w:t>
+      </w:r>
+      <w:r>
+        <w:t>.</w:t>
+      </w:r>
+      <w:r>
+        <w:t xml:space="preserve"> </w:t>
+      </w:r>
+    </w:p>
+    <w:p>
+      <w:pPr>
+        <w:jc w:val="both"/>
+      </w:pPr>
+      <w:r>
+        <w:t>Testing the performance of the JS code running on the client is a matter of measuring the time the code takes to execute. To do this we simply g</w:t>
+      </w:r>
+      <w:r>
+        <w:t xml:space="preserve">et the time using JS at the start of the </w:t>
+      </w:r>
+      <w:r>
+        <w:t>actual Modernizr code, and then ag</w:t>
+      </w:r>
+      <w:r>
+        <w:t xml:space="preserve">ain </w:t>
+      </w:r>
+      <w:r>
+        <w:t>after the cookie with the results has been generated</w:t>
+      </w:r>
+      <w:r>
+        <w:t>.</w:t>
+      </w:r>
+      <w:r>
+        <w:t xml:space="preserve"> This is </w:t>
+      </w:r>
+      <w:r>
+        <w:t>done using the getTime function, which is a part of JS’s Date prototype.</w:t>
+      </w:r>
+      <w:r>
+        <w:t xml:space="preserve"> The result</w:t>
+      </w:r>
+      <w:r>
+        <w:t xml:space="preserve"> of</w:t>
+      </w:r>
+      <w:r>
+        <w:t xml:space="preserve"> subtracting the end time with the start time is displayed in an alert box and written down in a spreadsheet.</w:t>
+      </w:r>
+      <w:r>
+        <w:t xml:space="preserve"> This process is repeated 40 times to get a reasonable dataset from which to calculate an average execution time. We do this in all the major desktop browsers and a few popular mobile browsers to get a comparison between the</w:t>
+      </w:r>
+      <w:r>
+        <w:t>ir</w:t>
+      </w:r>
+      <w:r>
+        <w:t xml:space="preserve"> average execution tim</w:t>
+      </w:r>
+      <w:r>
+        <w:t>e.</w:t>
+      </w:r>
+    </w:p>
+    <w:p>
+      <w:pPr>
+        <w:jc w:val="both"/>
+      </w:pPr>
+    </w:p>
+    <w:p>
+      <w:pPr>
+        <w:pStyle w:val="Heading2"/>
+        <w:jc w:val="both"/>
+      </w:pPr>
+      <w:r>
+        <w:t>Comparing the built-in system with our plugin</w:t>
+      </w:r>
+    </w:p>
+    <w:p>
+      <w:pPr>
+        <w:jc w:val="both"/>
+      </w:pPr>
+      <w:r>
+        <w:t xml:space="preserve">Enonic has its own device </w:t>
+      </w:r>
+      <w:r>
+        <w:t xml:space="preserve">classification system built into it. This system is much simpler than our plugin, but might also be much more efficient when it comes to performance. While Detector has obvious advantages when it comes to the sheer amount of features it can detect, it has the potential of incurring a larger overhead on each request made to the server, due to the increase in business logic </w:t>
+      </w:r>
+      <w:r>
+        <w:t>and database queries</w:t>
+      </w:r>
+      <w:r>
+        <w:t xml:space="preserve"> per request.</w:t>
+      </w:r>
+      <w:r>
+        <w:t xml:space="preserve"> This poses the question: is the increased overhead worth the additional flexibility provided by the plugin? This is highly relevant as a big increase in request round-trip time has the potential to negatively impact the use</w:t>
+      </w:r>
+      <w:r>
+        <w:t>r experience of Web pages</w:t>
+      </w:r>
+      <w:r>
+        <w:t xml:space="preserve"> using the plugin.</w:t>
+      </w:r>
+    </w:p>
+    <w:p>
+      <w:pPr>
+        <w:jc w:val="both"/>
+      </w:pPr>
+    </w:p>
+    <w:p>
+      <w:pPr>
+        <w:jc w:val="both"/>
+      </w:pPr>
+      <w:r>
+        <w:t>Measuring the difference in performance of the two systems can be done using the same method for measuring the performance of the backend.</w:t>
+      </w:r>
+      <w:r>
+        <w:t xml:space="preserve"> The testing environment should be kept as similar between systems as is practically</w:t>
+      </w:r>
+      <w:r>
+        <w:t xml:space="preserve"> possible. The references to the result of the Enonic device classification system should be equal in number to the amount of calls datasources make to the Detector FunctionLibrary extension.</w:t>
+      </w:r>
+      <w:r>
+        <w:t xml:space="preserve"> The difference in performance between the two systems should then present itself in the form of the request round-trip time found in the request timeline in the Chrome Developer Tools.</w:t>
+      </w:r>
+      <w:r>
+        <w:t xml:space="preserve"> Intuition dictates that the plugin will perform worst in terms of speed, the question is simply: how much worse?</w:t>
+      </w:r>
+    </w:p>
+    <w:p>
+      <w:pPr>
+        <w:pStyle w:val="Heading1"/>
+        <w:jc w:val="both"/>
+      </w:pPr>
+      <w:r>
+        <w:t>Results</w:t>
+      </w:r>
+    </w:p>
+    <w:p>
+      <w:pPr>
+        <w:jc w:val="both"/>
+      </w:pPr>
+      <w:r>
+        <w:t>The following section contains the results from the various performance tests described above. The tests were run on an Apache Tomcat webserver running Enonic, and all requests to it were done from the same machine addressing localhost</w:t>
+      </w:r>
+      <w:r>
+        <w:t xml:space="preserve"> except for the JS performance tests conducted on mobile browsers</w:t>
+      </w:r>
+      <w:r>
+        <w:t>. The specs of the computer and mobile device are as follows:</w:t>
+      </w:r>
+    </w:p>
+    <w:p>
+      <w:pPr>
+        <w:jc w:val="both"/>
+      </w:pPr>
+    </w:p>
+    <w:p>
+      <w:pPr>
+        <w:jc w:val="both"/>
+      </w:pPr>
+      <w:r>
+        <w:t xml:space="preserve">The </w:t>
+      </w:r>
+      <w:r>
+        <w:t>server/computer</w:t>
+      </w:r>
+      <w:r>
+        <w:t xml:space="preserve"> is a MacBook Pro running OS X 10.8 with a 2.66 GH</w:t>
+      </w:r>
+      <w:r>
+        <w:t xml:space="preserve">z Intel Core 2 Duo </w:t>
+      </w:r>
+      <w:r>
+        <w:t>CPU</w:t>
+      </w:r>
+      <w:r>
+        <w:t>,</w:t>
+      </w:r>
+      <w:r>
+        <w:t xml:space="preserve"> 4 GB RAM</w:t>
+      </w:r>
+      <w:r>
+        <w:t xml:space="preserve"> and a NVIDIA GeForce 9400M </w:t>
+      </w:r>
+      <w:r>
+        <w:t>GPU.</w:t>
+      </w:r>
+    </w:p>
+    <w:p>
+      <w:pPr>
+        <w:jc w:val="both"/>
+      </w:pPr>
+    </w:p>
+    <w:p>
+      <w:pPr>
+        <w:jc w:val="both"/>
+      </w:pPr>
+      <w:r>
+        <w:t xml:space="preserve">The mobile device is a Samsung Galaxy S running Android 2.3.3 with a </w:t>
+      </w:r>
+      <w:r>
+        <w:t>1 GHz Cortex-A8</w:t>
+      </w:r>
+      <w:r>
+        <w:t xml:space="preserve"> CPU, 512 MB RAM and a </w:t>
+      </w:r>
+      <w:r>
+        <w:t>PowerVR SGX540</w:t>
+      </w:r>
+      <w:r>
+        <w:t xml:space="preserve"> GPU.</w:t>
+      </w:r>
+    </w:p>
+    <w:p>
+      <w:pPr>
+        <w:jc w:val="both"/>
+      </w:pPr>
+    </w:p>
+    <w:p>
+      <w:pPr>
+        <w:jc w:val="both"/>
+      </w:pPr>
+      <w:r>
+        <w:t>Both of these are representative of devices among the most widely used</w:t>
+      </w:r>
+      <w:r>
+        <w:t xml:space="preserve"> in their respective categories</w:t>
+      </w:r>
+      <w:r>
+        <w:t xml:space="preserve"> around the world at time of writing.</w:t>
+      </w:r>
+    </w:p>
+    <w:p>
+      <w:pPr>
+        <w:jc w:val="both"/>
+      </w:pPr>
+    </w:p>
+    <w:p>
+      <w:pPr>
+        <w:pStyle w:val="Heading2"/>
+        <w:jc w:val="both"/>
+      </w:pPr>
+      <w:r>
+        <w:t>JavaScript Performance</w:t>
+      </w:r>
+    </w:p>
+    <w:p>
+      <w:pPr>
+        <w:jc w:val="both"/>
+      </w:pPr>
+      <w:r>
+        <w:t>We conducted the performance tests of the JS code as mentioned under the “method” section of this chapter. The three leftmost browsers are desktop browsers, while the three rightmost are mobile browsers. The time is in milliseconds and represents the average of 40 executions. The actual data can be viewed in the appendices.</w:t>
+      </w:r>
+    </w:p>
+    <w:p>
+      <w:pPr>
+        <w:jc w:val="both"/>
+      </w:pPr>
+    </w:p>
+    <w:p>
+      <w:pPr>
+        <w:keepNext/>
+        <w:jc w:val="both"/>
+      </w:pPr>
+      <w:r>
+        <w:drawing>
+          <wp:inline distT="0" distB="0" distL="0" distR="0" wp14:anchorId="5AB51391" wp14:editId="30FD1909">
+            <wp:extent cx="5662807" cy="2712539"/>
+            <wp:effectExtent l="0" t="0" r="1905" b="5715"/>
+            <wp:docPr id="1" name="Picture 1"/>
+            <wp:cNvGraphicFramePr>
+              <a:graphicFrameLocks xmlns:a="http://schemas.openxmlformats.org/drawingml/2006/main" noChangeAspect="1"/>
+            </wp:cNvGraphicFramePr>
+            <a:graphic xmlns:a="http://schemas.openxmlformats.org/drawingml/2006/main">
+              <a:graphicData uri="http://schemas.openxmlformats.org/drawingml/2006/picture">
+                <pic:pic xmlns:pic="http://schemas.openxmlformats.org/drawingml/2006/picture">
+                  <pic:nvPicPr>
+                    <pic:cNvPr id="0" name="jsperformance.png"/>
+                    <pic:cNvPicPr/>
+                  </pic:nvPicPr>
+                  <pic:blipFill>
+                    <a:blip r:embed="rId6">
+                      <a:extLst>
+                        <a:ext uri="{28A0092B-C50C-407E-A947-70E740481C1C}">
+                          <a14:useLocalDpi xmlns:a14="http://schemas.microsoft.com/office/drawing/2010/main" val="0"/>
+                        </a:ext>
+                      </a:extLst>
+                    </a:blip>
+                    <a:stretch>
+                      <a:fillRect/>
+                    </a:stretch>
+                  </pic:blipFill>
+                  <pic:spPr>
+                    <a:xfrm>
+                      <a:off x="0" y="0"/>
+                      <a:ext cx="5662807" cy="2712539"/>
+                    </a:xfrm>
+                    <a:prstGeom prst="rect">
+                      <a:avLst/>
+                    </a:prstGeom>
+                  </pic:spPr>
+                </pic:pic>
+              </a:graphicData>
+            </a:graphic>
+          </wp:inline>
+        </w:drawing>
+      </w:r>
+    </w:p>
+    <w:p>
+      <w:pPr>
+        <w:pStyle w:val="Caption"/>
+        <w:jc w:val="both"/>
+      </w:pPr>
+      <w:r>
+        <w:t xml:space="preserve">Figure </w:t>
+      </w:r>
+      <w:fldSimple w:instr=" SEQ Figure \* ARABIC ">
+        <w:r>
+          <w:rPr>
+            <w:noProof/>
+          </w:rPr>
+          <w:t>1</w:t>
+        </w:r>
+      </w:fldSimple>
+      <w:r>
+        <w:t>: Average execution time of Detector JS code on various desktop and mobile browsers</w:t>
+      </w:r>
+    </w:p>
+    <w:p>
+      <w:pPr>
+        <w:jc w:val="both"/>
+      </w:pPr>
+      <w:r>
+        <w:t xml:space="preserve">There is an obvious difference in the execution </w:t>
+      </w:r>
+      <w:r>
+        <w:t>time on desktop browsers compared to</w:t>
+      </w:r>
+      <w:r>
+        <w:t xml:space="preserve"> mobile browsers</w:t>
+      </w:r>
+      <w:r>
+        <w:t>, which was expected considering the limited system resources on the mobile device.</w:t>
+      </w:r>
+      <w:r>
+        <w:t xml:space="preserve"> The choice of browsers to test on was simply a matter of choosing three popular browsers among the devices used. There are also others</w:t>
+      </w:r>
+      <w:r>
+        <w:t>, such as Opera for desktops and Chrome for Android</w:t>
+      </w:r>
+      <w:r>
+        <w:t>, but for our purposes</w:t>
+      </w:r>
+      <w:r>
+        <w:t xml:space="preserve"> we decided that</w:t>
+      </w:r>
+      <w:r>
+        <w:t xml:space="preserve"> three browsers per device sufficed.</w:t>
+      </w:r>
+    </w:p>
+    <w:p>
+      <w:pPr>
+        <w:jc w:val="both"/>
+      </w:pPr>
+    </w:p>
+    <w:p>
+      <w:pPr>
+        <w:pStyle w:val="Heading2"/>
+      </w:pPr>
+      <w:r>
+        <w:t>Backend performance</w:t>
+      </w:r>
+    </w:p>
+    <w:p>
+      <w:pPr>
+        <w:pStyle w:val="Heading3"/>
+      </w:pPr>
+      <w:r>
+        <w:t>Request Round-trip time</w:t>
+      </w:r>
+    </w:p>
+    <w:p>
+      <w:pPr>
+        <w:pStyle w:val="Heading3"/>
+      </w:pPr>
+      <w:r>
+        <w:t>Server processing time</w:t>
+      </w:r>
       <w:bookmarkStart w:id="1" w:name="_GoBack"/>
       <w:bookmarkEnd w:id="1"/>
-      <w:r>
-        <w:t xml:space="preserve"> </w:t>
-      </w:r>
-    </w:p>
-    <w:p>
-      <w:pPr>
-        <w:jc w:val="both"/>
-      </w:pPr>
-    </w:p>
-    <w:p>
-      <w:pPr>
-        <w:pStyle w:val="Heading2"/>
-        <w:jc w:val="both"/>
-      </w:pPr>
-      <w:r>
-        <w:t>Measuring frontend performance</w:t>
-      </w:r>
-    </w:p>
-    <w:p>
-      <w:pPr>
-        <w:jc w:val="both"/>
-      </w:pPr>
-      <w:r>
-        <w:t>Detector only ever does anything on the frontend if it encounters an unk</w:t>
-      </w:r>
-      <w:r>
-        <w:t>n</w:t>
-      </w:r>
-      <w:r>
-        <w:t xml:space="preserve">own UA. When this occurs it sends a response to the client containing </w:t>
-      </w:r>
-      <w:r>
-        <w:t>some JS co</w:t>
-      </w:r>
-      <w:r>
-        <w:t>de meant to test the features of</w:t>
-      </w:r>
-      <w:r>
-        <w:t xml:space="preserve"> the requesting UA.</w:t>
-      </w:r>
-      <w:r>
-        <w:t xml:space="preserve"> To measure the performance on the frontend means looking at the time it takes the JS to execute the tests, generate the resulting cookies and reload the page. In the case of no JS support on the UA, the page will simply be reloaded, which is not very relevant in our case, as we are interested in the worst-case scenario where all the JS is executed.</w:t>
-      </w:r>
-    </w:p>
-    <w:p>
-      <w:pPr>
-        <w:jc w:val="both"/>
-      </w:pPr>
-    </w:p>
-    <w:p>
-      <w:pPr>
-        <w:jc w:val="both"/>
-      </w:pPr>
-      <w:r>
-        <w:t>As previously mentioned, different browsers use dif</w:t>
-      </w:r>
-      <w:r>
-        <w:t>ferent JS engines to execute</w:t>
-      </w:r>
-      <w:r>
-        <w:t xml:space="preserve"> code. These are all implemented differently and thus perform differently. On modern desktop browsers these </w:t>
-      </w:r>
-      <w:r>
-        <w:t>variations are largely negligible. The JS engines on various mobile devices do have bigger differences in performance</w:t>
-      </w:r>
-      <w:r>
-        <w:t>, though,</w:t>
-      </w:r>
-      <w:r>
-        <w:t xml:space="preserve"> and can thus have a significant impact on the request time and resource use on mobile devices.</w:t>
-      </w:r>
-      <w:r>
-        <w:t xml:space="preserve"> Because the JS based feature tests are core to the functionality of Detector, we cannot do much to improve the performance of these scripts, lest there arrives a more efficient alternative to using Modernizr.</w:t>
-      </w:r>
-      <w:r>
-        <w:t xml:space="preserve"> Despite this</w:t>
-      </w:r>
-      <w:r>
-        <w:t>,</w:t>
-      </w:r>
-      <w:r>
-        <w:t xml:space="preserve"> it is still interesting to see what kind of performance impact these scripts have on the overall user experience</w:t>
-      </w:r>
-      <w:r>
-        <w:t>.</w:t>
-      </w:r>
-      <w:r>
-        <w:t xml:space="preserve"> </w:t>
-      </w:r>
-    </w:p>
-    <w:p>
-      <w:pPr>
-        <w:jc w:val="both"/>
-      </w:pPr>
-      <w:r>
-        <w:t>Testing the performance of the JS code running on the client is a matter of measuring the time the code takes to execute. To do this we simply g</w:t>
-      </w:r>
-      <w:r>
-        <w:t xml:space="preserve">et the time using JS at the start of the </w:t>
-      </w:r>
-      <w:r>
-        <w:t>actual Modernizr code, and then ag</w:t>
-      </w:r>
-      <w:r>
-        <w:t xml:space="preserve">ain </w:t>
-      </w:r>
-      <w:r>
-        <w:t>after the cookie with the results has been generated</w:t>
-      </w:r>
-      <w:r>
-        <w:t>.</w:t>
-      </w:r>
-      <w:r>
-        <w:t xml:space="preserve"> This is </w:t>
-      </w:r>
-      <w:r>
-        <w:t>done using the getTime function, which is a part of JS’s Date prototype.</w:t>
-      </w:r>
-      <w:r>
-        <w:t xml:space="preserve"> The result</w:t>
-      </w:r>
-      <w:r>
-        <w:t xml:space="preserve"> of</w:t>
-      </w:r>
-      <w:r>
-        <w:t xml:space="preserve"> subtracting the end time with the start time is displayed in an alert box and written down in a spreadsheet.</w:t>
-      </w:r>
-      <w:r>
-        <w:t xml:space="preserve"> This process is repeated 40 times to get a reasonable dataset from which to calculate an average execution time. We do this in all the major desktop browsers and a few popular mobile browsers to get a comparison between the</w:t>
-      </w:r>
-      <w:r>
-        <w:t>ir</w:t>
-      </w:r>
-      <w:r>
-        <w:t xml:space="preserve"> average execution tim</w:t>
-      </w:r>
-      <w:r>
-        <w:t>e.</w:t>
-      </w:r>
-    </w:p>
-    <w:p>
-      <w:pPr>
-        <w:jc w:val="both"/>
-      </w:pPr>
-    </w:p>
-    <w:p>
-      <w:pPr>
-        <w:pStyle w:val="Heading2"/>
-        <w:jc w:val="both"/>
-      </w:pPr>
-      <w:r>
-        <w:t>Comparing the built-in system with our plugin</w:t>
-      </w:r>
-    </w:p>
-    <w:p>
-      <w:pPr>
-        <w:jc w:val="both"/>
-      </w:pPr>
-      <w:r>
-        <w:t xml:space="preserve">Enonic has its own device </w:t>
-      </w:r>
-      <w:r>
-        <w:t xml:space="preserve">classification system built into it. This system is much simpler than our plugin, but might also be much more efficient when it comes to performance. While Detector has obvious advantages when it comes to the sheer amount of features it can detect, it has the potential of incurring a larger overhead on each request made to the server, due to the increase in business logic </w:t>
-      </w:r>
-      <w:r>
-        <w:t>and database queries</w:t>
-      </w:r>
-      <w:r>
-        <w:t xml:space="preserve"> per request.</w:t>
-      </w:r>
-      <w:r>
-        <w:t xml:space="preserve"> This poses the question: is the increased overhead worth the additional flexibility provided by the plugin? This is highly relevant as a big increase in request round-trip time has the potential to negatively impact the use</w:t>
-      </w:r>
-      <w:r>
-        <w:t>r experience of Web pages</w:t>
-      </w:r>
-      <w:r>
-        <w:t xml:space="preserve"> using the plugin.</w:t>
-      </w:r>
-    </w:p>
-    <w:p>
-      <w:pPr>
-        <w:jc w:val="both"/>
-      </w:pPr>
-    </w:p>
-    <w:p>
-      <w:pPr>
-        <w:jc w:val="both"/>
-      </w:pPr>
-      <w:r>
-        <w:t>Measuring the difference in performance of the two systems can be done using the same method for measuring the performance of the backend.</w:t>
-      </w:r>
-      <w:r>
-        <w:t xml:space="preserve"> The testing environment should be kept as similar between systems as is practically</w:t>
-      </w:r>
-      <w:r>
-        <w:t xml:space="preserve"> possible. The references to the result of the Enonic device classification system should be equal in number to the amount of calls datasources make to the Detector FunctionLibrary extension.</w:t>
-      </w:r>
-      <w:r>
-        <w:t xml:space="preserve"> The difference in performance between the two systems should then present itself in the form of the request round-trip time found in the request timeline in the Chrome Developer Tools.</w:t>
-      </w:r>
-      <w:r>
-        <w:t xml:space="preserve"> Intuition dictates that the plugin will perform worst in terms of speed, the question is simply: how much worse?</w:t>
-      </w:r>
-    </w:p>
-    <w:p>
-      <w:pPr>
-        <w:pStyle w:val="Heading1"/>
-        <w:jc w:val="both"/>
-      </w:pPr>
-      <w:r>
-        <w:t>Results</w:t>
-      </w:r>
     </w:p>
     <w:sectPr>
       <w:pgSz w:w="11900" w:h="16840"/>
@@ -1360,10 +1612,31 @@
       <w:szCs w:val="26"/>
     </w:rPr>
   </w:style>
+  <w:style w:type="paragraph" w:styleId="Heading3">
+    <w:name w:val="heading 3"/>
+    <w:basedOn w:val="Normal"/>
+    <w:next w:val="Normal"/>
+    <w:link w:val="Heading3Char"/>
+    <w:uiPriority w:val="9"/>
+    <w:unhideWhenUsed/>
+    <w:qFormat/>
+    <w:rsid w:val="00052014"/>
+    <w:pPr>
+      <w:keepNext/>
+      <w:keepLines/>
+      <w:spacing w:before="200"/>
+      <w:outlineLvl w:val="2"/>
+    </w:pPr>
+    <w:rPr>
+      <w:rFonts w:asciiTheme="majorHAnsi" w:eastAsiaTheme="majorEastAsia" w:hAnsiTheme="majorHAnsi" w:cstheme="majorBidi"/>
+      <w:b/>
+      <w:bCs/>
+      <w:color w:val="4F81BD" w:themeColor="accent1"/>
+    </w:rPr>
+  </w:style>
   <w:style w:type="character" w:default="1" w:styleId="DefaultParagraphFont">
     <w:name w:val="Default Paragraph Font"/>
     <w:uiPriority w:val="1"/>
-    <w:semiHidden/>
     <w:unhideWhenUsed/>
   </w:style>
   <w:style w:type="table" w:default="1" w:styleId="TableNormal">
@@ -1563,6 +1836,38 @@
       <w:rFonts w:ascii="Lucida Grande" w:hAnsi="Lucida Grande" w:cs="Lucida Grande"/>
       <w:sz w:val="18"/>
       <w:szCs w:val="18"/>
+    </w:rPr>
+  </w:style>
+  <w:style w:type="paragraph" w:styleId="Caption">
+    <w:name w:val="caption"/>
+    <w:basedOn w:val="Normal"/>
+    <w:next w:val="Normal"/>
+    <w:uiPriority w:val="35"/>
+    <w:unhideWhenUsed/>
+    <w:qFormat/>
+    <w:rsid w:val="00294AE5"/>
+    <w:pPr>
+      <w:spacing w:after="200"/>
+    </w:pPr>
+    <w:rPr>
+      <w:b/>
+      <w:bCs/>
+      <w:color w:val="4F81BD" w:themeColor="accent1"/>
+      <w:sz w:val="18"/>
+      <w:szCs w:val="18"/>
+    </w:rPr>
+  </w:style>
+  <w:style w:type="character" w:customStyle="1" w:styleId="Heading3Char">
+    <w:name w:val="Heading 3 Char"/>
+    <w:basedOn w:val="DefaultParagraphFont"/>
+    <w:link w:val="Heading3"/>
+    <w:uiPriority w:val="9"/>
+    <w:rsid w:val="00052014"/>
+    <w:rPr>
+      <w:rFonts w:asciiTheme="majorHAnsi" w:eastAsiaTheme="majorEastAsia" w:hAnsiTheme="majorHAnsi" w:cstheme="majorBidi"/>
+      <w:b/>
+      <w:bCs/>
+      <w:color w:val="4F81BD" w:themeColor="accent1"/>
     </w:rPr>
   </w:style>
 </w:styles>
@@ -1771,10 +2076,31 @@
       <w:szCs w:val="26"/>
     </w:rPr>
   </w:style>
+  <w:style w:type="paragraph" w:styleId="Heading3">
+    <w:name w:val="heading 3"/>
+    <w:basedOn w:val="Normal"/>
+    <w:next w:val="Normal"/>
+    <w:link w:val="Heading3Char"/>
+    <w:uiPriority w:val="9"/>
+    <w:unhideWhenUsed/>
+    <w:qFormat/>
+    <w:rsid w:val="00052014"/>
+    <w:pPr>
+      <w:keepNext/>
+      <w:keepLines/>
+      <w:spacing w:before="200"/>
+      <w:outlineLvl w:val="2"/>
+    </w:pPr>
+    <w:rPr>
+      <w:rFonts w:asciiTheme="majorHAnsi" w:eastAsiaTheme="majorEastAsia" w:hAnsiTheme="majorHAnsi" w:cstheme="majorBidi"/>
+      <w:b/>
+      <w:bCs/>
+      <w:color w:val="4F81BD" w:themeColor="accent1"/>
+    </w:rPr>
+  </w:style>
   <w:style w:type="character" w:default="1" w:styleId="DefaultParagraphFont">
     <w:name w:val="Default Paragraph Font"/>
     <w:uiPriority w:val="1"/>
-    <w:semiHidden/>
     <w:unhideWhenUsed/>
   </w:style>
   <w:style w:type="table" w:default="1" w:styleId="TableNormal">
@@ -1974,6 +2300,38 @@
       <w:rFonts w:ascii="Lucida Grande" w:hAnsi="Lucida Grande" w:cs="Lucida Grande"/>
       <w:sz w:val="18"/>
       <w:szCs w:val="18"/>
+    </w:rPr>
+  </w:style>
+  <w:style w:type="paragraph" w:styleId="Caption">
+    <w:name w:val="caption"/>
+    <w:basedOn w:val="Normal"/>
+    <w:next w:val="Normal"/>
+    <w:uiPriority w:val="35"/>
+    <w:unhideWhenUsed/>
+    <w:qFormat/>
+    <w:rsid w:val="00294AE5"/>
+    <w:pPr>
+      <w:spacing w:after="200"/>
+    </w:pPr>
+    <w:rPr>
+      <w:b/>
+      <w:bCs/>
+      <w:color w:val="4F81BD" w:themeColor="accent1"/>
+      <w:sz w:val="18"/>
+      <w:szCs w:val="18"/>
+    </w:rPr>
+  </w:style>
+  <w:style w:type="character" w:customStyle="1" w:styleId="Heading3Char">
+    <w:name w:val="Heading 3 Char"/>
+    <w:basedOn w:val="DefaultParagraphFont"/>
+    <w:link w:val="Heading3"/>
+    <w:uiPriority w:val="9"/>
+    <w:rsid w:val="00052014"/>
+    <w:rPr>
+      <w:rFonts w:asciiTheme="majorHAnsi" w:eastAsiaTheme="majorEastAsia" w:hAnsiTheme="majorHAnsi" w:cstheme="majorBidi"/>
+      <w:b/>
+      <w:bCs/>
+      <w:color w:val="4F81BD" w:themeColor="accent1"/>
     </w:rPr>
   </w:style>
 </w:styles>

</xml_diff>

<commit_message>
Finished backend and round-trip testing. Added sections for these to chapter 4.
</commit_message>
<xml_diff>
--- a/Chapter 4 - Performance Testing.docx
+++ b/Chapter 4 - Performance Testing.docx
@@ -154,7 +154,15 @@
         <w:jc w:val="both"/>
       </w:pPr>
       <w:r>
-        <w:t>The web technologist, author and speaker Nicholas C. Zakas suggests in his article “The Evolution of Web Development for Mobile Devices” that the prob</w:t>
+        <w:t xml:space="preserve">The web technologist, author and speaker Nicholas C. </w:t>
+      </w:r>
+      <w:proofErr w:type="spellStart"/>
+      <w:r>
+        <w:t>Zakas</w:t>
+      </w:r>
+      <w:proofErr w:type="spellEnd"/>
+      <w:r>
+        <w:t xml:space="preserve"> suggests in his article “The Evolution of Web Development for Mobile Devices” that the prob</w:t>
       </w:r>
       <w:r>
         <w:t>lems we face today with Mobile W</w:t>
@@ -163,7 +171,15 @@
         <w:t>eb performance are rooted in two main concerns: network latency and mobile device hardware limitations.</w:t>
       </w:r>
       <w:r>
-        <w:t xml:space="preserve"> He bases his suggestions on the work of Steve Souders, who we mentioned in chapter 1, </w:t>
+        <w:t xml:space="preserve"> He bases his suggestions on the work of Steve </w:t>
+      </w:r>
+      <w:proofErr w:type="spellStart"/>
+      <w:r>
+        <w:t>Souders</w:t>
+      </w:r>
+      <w:proofErr w:type="spellEnd"/>
+      <w:r>
+        <w:t xml:space="preserve">, who we mentioned in chapter 1, </w:t>
       </w:r>
       <w:r>
         <w:t>focusing on</w:t>
@@ -348,7 +364,15 @@
         <w:t>ly these servers are few and centrally located, instead of distributed, giving the users proximity to them a measurable impact on the latency of a request.</w:t>
       </w:r>
       <w:r>
-        <w:t xml:space="preserve"> Going by Souders’ list of principles, rule 1 seems to be quite poignant here, as reducing the amount of requests will directly reduce the latency from the original request until the user sees a fully rendered Web page</w:t>
+        <w:t xml:space="preserve"> Going by </w:t>
+      </w:r>
+      <w:proofErr w:type="spellStart"/>
+      <w:r>
+        <w:t>Souders</w:t>
+      </w:r>
+      <w:proofErr w:type="spellEnd"/>
+      <w:r>
+        <w:t>’ list of principles, rule 1 seems to be quite poignant here, as reducing the amount of requests will directly reduce the latency from the original request until the user sees a fully rendered Web page</w:t>
       </w:r>
       <w:r>
         <w:t>.</w:t>
@@ -445,8 +469,13 @@
       <w:pPr>
         <w:jc w:val="both"/>
       </w:pPr>
-      <w:r>
-        <w:t>Zakas mentions in his article that reducing the amount of JS on a Web page can reduce both the response time and the amount of battery drained as a result of the</w:t>
+      <w:proofErr w:type="spellStart"/>
+      <w:r>
+        <w:t>Zakas</w:t>
+      </w:r>
+      <w:proofErr w:type="spellEnd"/>
+      <w:r>
+        <w:t xml:space="preserve"> mentions in his article that reducing the amount of JS on a Web page can reduce both the response time and the amount of battery drained as a result of the</w:t>
       </w:r>
       <w:r>
         <w:t xml:space="preserve"> CPU having to execute less code.</w:t>
@@ -486,7 +515,15 @@
         <w:jc w:val="both"/>
       </w:pPr>
       <w:r>
-        <w:t>Another concern Zakas mentions is the limited memory available on mobile devices. Even the latest mobile devices have much less memory than desktop computers, and even less is available for use in Web browsers.</w:t>
+        <w:t xml:space="preserve">Another concern </w:t>
+      </w:r>
+      <w:proofErr w:type="spellStart"/>
+      <w:r>
+        <w:t>Zakas</w:t>
+      </w:r>
+      <w:proofErr w:type="spellEnd"/>
+      <w:r>
+        <w:t xml:space="preserve"> mentions is the limited memory available on mobile devices. Even the latest mobile devices have much less memory than desktop computers, and even less is available for use in Web browsers.</w:t>
       </w:r>
       <w:r>
         <w:t xml:space="preserve"> While modern desktop computers will never encounter memory issues from loading a single Web page, a severely memory-intensive Web page might just cause problems on a mobile browser.</w:t>
@@ -495,7 +532,15 @@
         <w:t xml:space="preserve"> The biggest reasons for memory issues on a We</w:t>
       </w:r>
       <w:r>
-        <w:t>b page, Zakas claims, are images and hardware accelerated graphics in general. A Web page with a lot of images embedded in its DOM can quickly fill up the memory available to the browser, causing slowdown and possibly crashes. Modern browsers, including mobile browsers, also hardware accelerate graphics such as images, CSS transitions and animations. This is done because handling graphics on the GPU instead of the CPU will lead to a smoother experience for the user, but it also uses more memory, which is limited on mobile devices. Being aware of these issues and using images and graphics responsibly can go a long way in avoiding potential memory issues on a mobile Web page.</w:t>
+        <w:t xml:space="preserve">b page, </w:t>
+      </w:r>
+      <w:proofErr w:type="spellStart"/>
+      <w:r>
+        <w:t>Zakas</w:t>
+      </w:r>
+      <w:proofErr w:type="spellEnd"/>
+      <w:r>
+        <w:t xml:space="preserve"> claims, are images and hardware accelerated graphics in general. A Web page with a lot of images embedded in its DOM can quickly fill up the memory available to the browser, causing slowdown and possibly crashes. Modern browsers, including mobile browsers, also hardware accelerate graphics such as images, CSS transitions and animations. This is done because handling graphics on the GPU instead of the CPU will lead to a smoother experience for the user, but it also uses more memory, which is limited on mobile devices. Being aware of these issues and using images and graphics responsibly can go a long way in avoiding potential memory issues on a mobile Web page.</w:t>
       </w:r>
     </w:p>
     <w:p>
@@ -700,7 +745,7 @@
         <w:t>meant to replace it we also had to</w:t>
       </w:r>
       <w:r>
-        <w:t xml:space="preserve"> to look at it and our system comparatively, to establish the performance impact of using our plugin as a replacement.</w:t>
+        <w:t xml:space="preserve"> look at it and our system comparatively, to establish the performance impact of using our plugin as a replacement.</w:t>
       </w:r>
       <w:r>
         <w:t xml:space="preserve"> This needed</w:t>
@@ -790,6 +835,9 @@
       </w:r>
       <w:r>
         <w:t>s</w:t>
+      </w:r>
+      <w:r>
+        <w:t>. This allows us</w:t>
       </w:r>
       <w:r>
         <w:t xml:space="preserve"> to look at the time it takes from a request is sent to the server until a HTML document is received in the response.</w:t>
@@ -840,23 +888,115 @@
         <w:jc w:val="both"/>
       </w:pPr>
       <w:r>
-        <w:t xml:space="preserve">There are two factors to look at on the backend: the performance of the HttpInterceptor extension, and of the FunctionLibrary extension. </w:t>
-      </w:r>
-      <w:r>
-        <w:t>The performance of the HttpInterceptor extension is impacted by whether or not it encounters a new UA string, thus it is important to separate these two cases. The performance of the FunctionLibrary extension is wholly reliant on the structure of the UA family definition JSON file, so it needs to be kept static between tests.</w:t>
-      </w:r>
-    </w:p>
-    <w:p>
-      <w:pPr>
-        <w:jc w:val="both"/>
-      </w:pPr>
-    </w:p>
-    <w:p>
-      <w:pPr>
-        <w:jc w:val="both"/>
-      </w:pPr>
-      <w:r>
-        <w:t xml:space="preserve">Because the results from the HttpInterceptor extensions are used by a FunctionLibrary extension that is invoked by datasources, we needed to add a call to </w:t>
+        <w:t xml:space="preserve">While the request round-trip time we get from Chrome is indicative of the actual user experience, we can also look at the actual processing and rendering time on the server by using </w:t>
+      </w:r>
+      <w:proofErr w:type="spellStart"/>
+      <w:r>
+        <w:t>Enonic’s</w:t>
+      </w:r>
+      <w:proofErr w:type="spellEnd"/>
+      <w:r>
+        <w:t xml:space="preserve"> administration tools.</w:t>
+      </w:r>
+      <w:r>
+        <w:t xml:space="preserve"> These </w:t>
+      </w:r>
+      <w:r>
+        <w:t>tools also provide a page trace view after a page has been loaded in the browser. It displays the page and its portlets as XML, with each element containing attributes for the total rendering time of the page and portlets, their server side processing time as well as the time spent invoking each element’s datasource methods. This can be used to see the impact of having the Detector plugin specific datasources called, compared to when they are not, giving us data on the performance hit the plugin will inflict on the system’s page loading times.</w:t>
+      </w:r>
+      <w:r>
+        <w:t xml:space="preserve"> We do this to establish if there is a significant hit in the performance of a page using our pl</w:t>
+      </w:r>
+      <w:r>
+        <w:t>ugin compar</w:t>
+      </w:r>
+      <w:r>
+        <w:t xml:space="preserve">ed to one that only uses </w:t>
+      </w:r>
+      <w:proofErr w:type="spellStart"/>
+      <w:r>
+        <w:t>Enonic’s</w:t>
+      </w:r>
+      <w:proofErr w:type="spellEnd"/>
+      <w:r>
+        <w:t xml:space="preserve"> built in system.</w:t>
+      </w:r>
+    </w:p>
+    <w:p>
+      <w:pPr>
+        <w:jc w:val="both"/>
+      </w:pPr>
+    </w:p>
+    <w:p>
+      <w:pPr>
+        <w:jc w:val="both"/>
+      </w:pPr>
+      <w:r>
+        <w:t xml:space="preserve">There are two factors to look at on the backend: the performance of the </w:t>
+      </w:r>
+      <w:proofErr w:type="spellStart"/>
+      <w:r>
+        <w:t>HttpInterceptor</w:t>
+      </w:r>
+      <w:proofErr w:type="spellEnd"/>
+      <w:r>
+        <w:t xml:space="preserve"> extension, and of the </w:t>
+      </w:r>
+      <w:proofErr w:type="spellStart"/>
+      <w:r>
+        <w:t>FunctionLibrary</w:t>
+      </w:r>
+      <w:proofErr w:type="spellEnd"/>
+      <w:r>
+        <w:t xml:space="preserve"> extension. </w:t>
+      </w:r>
+      <w:r>
+        <w:t xml:space="preserve">The performance of the </w:t>
+      </w:r>
+      <w:proofErr w:type="spellStart"/>
+      <w:r>
+        <w:t>HttpInterceptor</w:t>
+      </w:r>
+      <w:proofErr w:type="spellEnd"/>
+      <w:r>
+        <w:t xml:space="preserve"> extension is impacted by whether or not it encounters a new UA string, thus it is important to separate these two cases. The performance of the </w:t>
+      </w:r>
+      <w:proofErr w:type="spellStart"/>
+      <w:r>
+        <w:t>FunctionLibrary</w:t>
+      </w:r>
+      <w:proofErr w:type="spellEnd"/>
+      <w:r>
+        <w:t xml:space="preserve"> extension is wholly reliant on the structure of the UA family definition JSON file, so it needs to be kept static between tests.</w:t>
+      </w:r>
+    </w:p>
+    <w:p>
+      <w:pPr>
+        <w:jc w:val="both"/>
+      </w:pPr>
+    </w:p>
+    <w:p>
+      <w:pPr>
+        <w:jc w:val="both"/>
+      </w:pPr>
+      <w:r>
+        <w:t xml:space="preserve">Because the results from the </w:t>
+      </w:r>
+      <w:proofErr w:type="spellStart"/>
+      <w:r>
+        <w:t>HttpInterceptor</w:t>
+      </w:r>
+      <w:proofErr w:type="spellEnd"/>
+      <w:r>
+        <w:t xml:space="preserve"> extensions are used by a </w:t>
+      </w:r>
+      <w:proofErr w:type="spellStart"/>
+      <w:r>
+        <w:t>FunctionLibrary</w:t>
+      </w:r>
+      <w:proofErr w:type="spellEnd"/>
+      <w:r>
+        <w:t xml:space="preserve"> extension that is invoked by datasources, we needed to add a call to </w:t>
       </w:r>
       <w:r>
         <w:t xml:space="preserve">the datasources on he test page. </w:t>
@@ -880,7 +1020,15 @@
         <w:t>,</w:t>
       </w:r>
       <w:r>
-        <w:t xml:space="preserve"> and the FunctionLibrary extension will thus not be called twice.</w:t>
+        <w:t xml:space="preserve"> and the </w:t>
+      </w:r>
+      <w:proofErr w:type="spellStart"/>
+      <w:r>
+        <w:t>FunctionLibrary</w:t>
+      </w:r>
+      <w:proofErr w:type="spellEnd"/>
+      <w:r>
+        <w:t xml:space="preserve"> extension will thus not be called twice.</w:t>
       </w:r>
     </w:p>
     <w:p>
@@ -905,8 +1053,21 @@
         <w:t>with articles about various tourist locations around the world.</w:t>
       </w:r>
       <w:r>
-        <w:t xml:space="preserve"> For testing we used the site’s front page, with a datasource call to our FunctionLibrary method getUAFamily</w:t>
-      </w:r>
+        <w:t xml:space="preserve"> For testing we used the site’s front page, with a datasource call to our </w:t>
+      </w:r>
+      <w:proofErr w:type="spellStart"/>
+      <w:r>
+        <w:t>FunctionLibrary</w:t>
+      </w:r>
+      <w:proofErr w:type="spellEnd"/>
+      <w:r>
+        <w:t xml:space="preserve"> method </w:t>
+      </w:r>
+      <w:proofErr w:type="spellStart"/>
+      <w:r>
+        <w:t>getUAFamily</w:t>
+      </w:r>
+      <w:proofErr w:type="spellEnd"/>
       <w:r>
         <w:t xml:space="preserve"> in the XSL page template it uses.</w:t>
       </w:r>
@@ -1004,6 +1165,11 @@
       <w:pPr>
         <w:jc w:val="both"/>
       </w:pPr>
+    </w:p>
+    <w:p>
+      <w:pPr>
+        <w:jc w:val="both"/>
+      </w:pPr>
       <w:r>
         <w:t>Testing the performance of the JS code running on the client is a matter of measuring the time the code takes to execute. To do this we simply g</w:t>
       </w:r>
@@ -1017,7 +1183,15 @@
         <w:t xml:space="preserve">ain </w:t>
       </w:r>
       <w:r>
-        <w:t>after the cookie with the results has been generated</w:t>
+        <w:t xml:space="preserve">after the cookie with the results </w:t>
+      </w:r>
+      <w:proofErr w:type="gramStart"/>
+      <w:r>
+        <w:t>has</w:t>
+      </w:r>
+      <w:proofErr w:type="gramEnd"/>
+      <w:r>
+        <w:t xml:space="preserve"> been generated</w:t>
       </w:r>
       <w:r>
         <w:t>.</w:t>
@@ -1026,7 +1200,15 @@
         <w:t xml:space="preserve"> This is </w:t>
       </w:r>
       <w:r>
-        <w:t>done using the getTime function, which is a part of JS’s Date prototype.</w:t>
+        <w:t xml:space="preserve">done using the </w:t>
+      </w:r>
+      <w:proofErr w:type="spellStart"/>
+      <w:r>
+        <w:t>getTime</w:t>
+      </w:r>
+      <w:proofErr w:type="spellEnd"/>
+      <w:r>
+        <w:t xml:space="preserve"> function, which is a part of JS’s Date prototype.</w:t>
       </w:r>
       <w:r>
         <w:t xml:space="preserve"> The result</w:t>
@@ -1038,7 +1220,10 @@
         <w:t xml:space="preserve"> subtracting the end time with the start time is displayed in an alert box and written down in a spreadsheet.</w:t>
       </w:r>
       <w:r>
-        <w:t xml:space="preserve"> This process is repeated 40 times to get a reasonable dataset from which to calculate an average execution time. We do this in all the major desktop browsers and a few popular mobile browsers to get a comparison between the</w:t>
+        <w:t xml:space="preserve"> This process is repeated a number of </w:t>
+      </w:r>
+      <w:r>
+        <w:t>times to get a reasonable dataset from which to calculate an average execution time. We do this in all the major desktop browsers and a few popular mobile browsers to get a comparison between the</w:t>
       </w:r>
       <w:r>
         <w:t>ir</w:t>
@@ -1106,7 +1291,15 @@
         <w:t xml:space="preserve"> The testing environment should be kept as similar between systems as is practically</w:t>
       </w:r>
       <w:r>
-        <w:t xml:space="preserve"> possible. The references to the result of the Enonic device classification system should be equal in number to the amount of calls datasources make to the Detector FunctionLibrary extension.</w:t>
+        <w:t xml:space="preserve"> possible. The references to the result of the Enonic device classification system should be equal in number to the amount of calls datasources make to the Detector </w:t>
+      </w:r>
+      <w:proofErr w:type="spellStart"/>
+      <w:r>
+        <w:t>FunctionLibrary</w:t>
+      </w:r>
+      <w:proofErr w:type="spellEnd"/>
+      <w:r>
+        <w:t xml:space="preserve"> extension.</w:t>
       </w:r>
       <w:r>
         <w:t xml:space="preserve"> The difference in performance between the two systems should then present itself in the form of the request round-trip time found in the request timeline in the Chrome Developer Tools.</w:t>
@@ -1129,8 +1322,13 @@
         <w:jc w:val="both"/>
       </w:pPr>
       <w:r>
-        <w:t>The following section contains the results from the various performance tests described above. The tests were run on an Apache Tomcat webserver running Enonic, and all requests to it were done from the same machine addressing localhost</w:t>
-      </w:r>
+        <w:t xml:space="preserve">The following section contains the results from the various performance tests described above. The tests were run on an Apache Tomcat webserver running Enonic, and all requests to it were done from the same machine addressing </w:t>
+      </w:r>
+      <w:proofErr w:type="spellStart"/>
+      <w:r>
+        <w:t>localhost</w:t>
+      </w:r>
+      <w:proofErr w:type="spellEnd"/>
       <w:r>
         <w:t xml:space="preserve"> except for the JS performance tests conducted on mobile browsers</w:t>
       </w:r>
@@ -1193,8 +1391,13 @@
       <w:r>
         <w:t xml:space="preserve"> CPU, 512 MB RAM and a </w:t>
       </w:r>
-      <w:r>
-        <w:t>PowerVR SGX540</w:t>
+      <w:proofErr w:type="spellStart"/>
+      <w:r>
+        <w:t>PowerVR</w:t>
+      </w:r>
+      <w:proofErr w:type="spellEnd"/>
+      <w:r>
+        <w:t xml:space="preserve"> SGX540</w:t>
       </w:r>
       <w:r>
         <w:t xml:space="preserve"> GPU.</w:t>
@@ -1253,9 +1456,9 @@
       </w:pPr>
       <w:r>
         <w:drawing>
-          <wp:inline distT="0" distB="0" distL="0" distR="0" wp14:anchorId="5AB51391" wp14:editId="30FD1909">
-            <wp:extent cx="5662807" cy="2712539"/>
-            <wp:effectExtent l="0" t="0" r="1905" b="5715"/>
+          <wp:inline distT="0" distB="0" distL="0" distR="0" wp14:anchorId="5AB51391" wp14:editId="5FB46D05">
+            <wp:extent cx="5415929" cy="2712539"/>
+            <wp:effectExtent l="0" t="0" r="0" b="5715"/>
             <wp:docPr id="1" name="Picture 1"/>
             <wp:cNvGraphicFramePr>
               <a:graphicFrameLocks xmlns:a="http://schemas.openxmlformats.org/drawingml/2006/main" noChangeAspect="1"/>
@@ -1282,7 +1485,7 @@
                   <pic:spPr>
                     <a:xfrm>
                       <a:off x="0" y="0"/>
-                      <a:ext cx="5662807" cy="2712539"/>
+                      <a:ext cx="5415929" cy="2712539"/>
                     </a:xfrm>
                     <a:prstGeom prst="rect">
                       <a:avLst/>
@@ -1338,45 +1541,181 @@
         <w:t>, such as Opera for desktops and Chrome for Android</w:t>
       </w:r>
       <w:r>
-        <w:t>, but for our purposes</w:t>
-      </w:r>
-      <w:r>
-        <w:t xml:space="preserve"> we decided that</w:t>
-      </w:r>
-      <w:r>
-        <w:t xml:space="preserve"> three browsers per device sufficed.</w:t>
-      </w:r>
-    </w:p>
-    <w:p>
-      <w:pPr>
-        <w:jc w:val="both"/>
-      </w:pPr>
-    </w:p>
-    <w:p>
-      <w:pPr>
-        <w:pStyle w:val="Heading2"/>
-      </w:pPr>
-      <w:r>
-        <w:t>Backend performance</w:t>
-      </w:r>
-    </w:p>
-    <w:p>
-      <w:pPr>
-        <w:pStyle w:val="Heading3"/>
-      </w:pPr>
-      <w:r>
-        <w:t>Request Round-trip time</w:t>
-      </w:r>
-    </w:p>
-    <w:p>
-      <w:pPr>
-        <w:pStyle w:val="Heading3"/>
-      </w:pPr>
-      <w:r>
-        <w:t>Server processing time</w:t>
+        <w:t>, b</w:t>
       </w:r>
       <w:bookmarkStart w:id="1" w:name="_GoBack"/>
       <w:bookmarkEnd w:id="1"/>
+      <w:r>
+        <w:t>ut for our purposes</w:t>
+      </w:r>
+      <w:r>
+        <w:t xml:space="preserve"> we decided that</w:t>
+      </w:r>
+      <w:r>
+        <w:t xml:space="preserve"> three browsers per device sufficed.</w:t>
+      </w:r>
+    </w:p>
+    <w:p>
+      <w:pPr>
+        <w:jc w:val="both"/>
+      </w:pPr>
+    </w:p>
+    <w:p>
+      <w:pPr>
+        <w:pStyle w:val="Heading2"/>
+        <w:jc w:val="both"/>
+      </w:pPr>
+      <w:r>
+        <w:t>Backend performance</w:t>
+      </w:r>
+    </w:p>
+    <w:p>
+      <w:pPr>
+        <w:jc w:val="both"/>
+      </w:pPr>
+      <w:r>
+        <w:t xml:space="preserve">The backend performance tests were split into two parts, as mentioned under the “method” section earlier in this chapter. </w:t>
+      </w:r>
+      <w:r>
+        <w:t>One for measuring the round trip time of a request made to the test home page, and one for measuring the rendering and processing time on the server itself.</w:t>
+      </w:r>
+      <w:r>
+        <w:t xml:space="preserve"> Both of these tests are done both with and without the plugin installed, as to measure the impact of using the plugin against the native device classification system.</w:t>
+      </w:r>
+    </w:p>
+    <w:p>
+      <w:pPr>
+        <w:jc w:val="both"/>
+      </w:pPr>
+    </w:p>
+    <w:p>
+      <w:pPr>
+        <w:jc w:val="both"/>
+      </w:pPr>
+      <w:r>
+        <w:t xml:space="preserve">The request round-trip time also </w:t>
+      </w:r>
+      <w:r>
+        <w:t>took</w:t>
+      </w:r>
+      <w:r>
+        <w:t xml:space="preserve"> into account the extra request that occurs when the interceptor makes an extra redirect to execute the Modernizr tests on the client prior to loading the actual page.</w:t>
+      </w:r>
+    </w:p>
+    <w:p>
+      <w:pPr>
+        <w:pStyle w:val="Heading3"/>
+        <w:jc w:val="both"/>
+      </w:pPr>
+      <w:r>
+        <w:t>Request Round-trip time</w:t>
+      </w:r>
+    </w:p>
+    <w:p>
+      <w:r>
+        <w:rPr>
+          <w:noProof/>
+        </w:rPr>
+        <w:drawing>
+          <wp:inline distT="0" distB="0" distL="0" distR="0" wp14:anchorId="5361C845" wp14:editId="1E4D0719">
+            <wp:extent cx="5755640" cy="2889885"/>
+            <wp:effectExtent l="0" t="0" r="10160" b="5715"/>
+            <wp:docPr id="2" name="Picture 2"/>
+            <wp:cNvGraphicFramePr>
+              <a:graphicFrameLocks xmlns:a="http://schemas.openxmlformats.org/drawingml/2006/main" noChangeAspect="1"/>
+            </wp:cNvGraphicFramePr>
+            <a:graphic xmlns:a="http://schemas.openxmlformats.org/drawingml/2006/main">
+              <a:graphicData uri="http://schemas.openxmlformats.org/drawingml/2006/picture">
+                <pic:pic xmlns:pic="http://schemas.openxmlformats.org/drawingml/2006/picture">
+                  <pic:nvPicPr>
+                    <pic:cNvPr id="0" name="roundtripperformance.png"/>
+                    <pic:cNvPicPr/>
+                  </pic:nvPicPr>
+                  <pic:blipFill>
+                    <a:blip r:embed="rId7">
+                      <a:extLst>
+                        <a:ext uri="{28A0092B-C50C-407E-A947-70E740481C1C}">
+                          <a14:useLocalDpi xmlns:a14="http://schemas.microsoft.com/office/drawing/2010/main" val="0"/>
+                        </a:ext>
+                      </a:extLst>
+                    </a:blip>
+                    <a:stretch>
+                      <a:fillRect/>
+                    </a:stretch>
+                  </pic:blipFill>
+                  <pic:spPr>
+                    <a:xfrm>
+                      <a:off x="0" y="0"/>
+                      <a:ext cx="5755640" cy="2889885"/>
+                    </a:xfrm>
+                    <a:prstGeom prst="rect">
+                      <a:avLst/>
+                    </a:prstGeom>
+                  </pic:spPr>
+                </pic:pic>
+              </a:graphicData>
+            </a:graphic>
+          </wp:inline>
+        </w:drawing>
+      </w:r>
+    </w:p>
+    <w:p/>
+    <w:p>
+      <w:pPr>
+        <w:pStyle w:val="Heading3"/>
+        <w:jc w:val="both"/>
+      </w:pPr>
+      <w:r>
+        <w:t>Server processing time</w:t>
+      </w:r>
+    </w:p>
+    <w:p>
+      <w:r>
+        <w:rPr>
+          <w:noProof/>
+        </w:rPr>
+        <w:drawing>
+          <wp:inline distT="0" distB="0" distL="0" distR="0" wp14:anchorId="4CDC8C6B" wp14:editId="6C1B3F0D">
+            <wp:extent cx="5755640" cy="2882900"/>
+            <wp:effectExtent l="0" t="0" r="10160" b="12700"/>
+            <wp:docPr id="3" name="Picture 3"/>
+            <wp:cNvGraphicFramePr>
+              <a:graphicFrameLocks xmlns:a="http://schemas.openxmlformats.org/drawingml/2006/main" noChangeAspect="1"/>
+            </wp:cNvGraphicFramePr>
+            <a:graphic xmlns:a="http://schemas.openxmlformats.org/drawingml/2006/main">
+              <a:graphicData uri="http://schemas.openxmlformats.org/drawingml/2006/picture">
+                <pic:pic xmlns:pic="http://schemas.openxmlformats.org/drawingml/2006/picture">
+                  <pic:nvPicPr>
+                    <pic:cNvPr id="0" name="backendperformance.png"/>
+                    <pic:cNvPicPr/>
+                  </pic:nvPicPr>
+                  <pic:blipFill>
+                    <a:blip r:embed="rId8">
+                      <a:extLst>
+                        <a:ext uri="{28A0092B-C50C-407E-A947-70E740481C1C}">
+                          <a14:useLocalDpi xmlns:a14="http://schemas.microsoft.com/office/drawing/2010/main" val="0"/>
+                        </a:ext>
+                      </a:extLst>
+                    </a:blip>
+                    <a:stretch>
+                      <a:fillRect/>
+                    </a:stretch>
+                  </pic:blipFill>
+                  <pic:spPr>
+                    <a:xfrm>
+                      <a:off x="0" y="0"/>
+                      <a:ext cx="5755640" cy="2882900"/>
+                    </a:xfrm>
+                    <a:prstGeom prst="rect">
+                      <a:avLst/>
+                    </a:prstGeom>
+                  </pic:spPr>
+                </pic:pic>
+              </a:graphicData>
+            </a:graphic>
+          </wp:inline>
+        </w:drawing>
+      </w:r>
     </w:p>
     <w:sectPr>
       <w:pgSz w:w="11900" w:h="16840"/>
@@ -1401,8 +1740,29 @@
         </w:rPr>
         <w:annotationRef/>
       </w:r>
-      <w:r>
-        <w:t>Slenge inn bilde av Chrome request timeline</w:t>
+      <w:proofErr w:type="spellStart"/>
+      <w:r>
+        <w:t>Slenge</w:t>
+      </w:r>
+      <w:proofErr w:type="spellEnd"/>
+      <w:r>
+        <w:t xml:space="preserve"> inn </w:t>
+      </w:r>
+      <w:proofErr w:type="spellStart"/>
+      <w:r>
+        <w:t>bilde</w:t>
+      </w:r>
+      <w:proofErr w:type="spellEnd"/>
+      <w:r>
+        <w:t xml:space="preserve"> </w:t>
+      </w:r>
+      <w:proofErr w:type="spellStart"/>
+      <w:r>
+        <w:t>av</w:t>
+      </w:r>
+      <w:proofErr w:type="spellEnd"/>
+      <w:r>
+        <w:t xml:space="preserve"> Chrome request timeline</w:t>
       </w:r>
     </w:p>
   </w:comment>

</xml_diff>